<commit_message>
Updated style in qsc docx
</commit_message>
<xml_diff>
--- a/inst/rmarkdown/templates/qsc_docx/resources/qsc_docx.docx
+++ b/inst/rmarkdown/templates/qsc_docx/resources/qsc_docx.docx
@@ -51,6 +51,11 @@
         <w:docPartUnique/>
       </w:docPartObj>
     </w:sdtPr>
+    <w:sdtEndPr>
+      <w:rPr>
+        <w:rStyle w:val="PageNumber"/>
+      </w:rPr>
+    </w:sdtEndPr>
     <w:sdtContent>
       <w:p>
         <w:pPr>
@@ -221,6 +226,11 @@
         <w:docPartUnique/>
       </w:docPartObj>
     </w:sdtPr>
+    <w:sdtEndPr>
+      <w:rPr>
+        <w:rStyle w:val="PageNumber"/>
+      </w:rPr>
+    </w:sdtEndPr>
     <w:sdtContent>
       <w:p>
         <w:pPr>
@@ -406,7 +416,7 @@
   <w:abstractNum w:abstractNumId="0" w15:restartNumberingAfterBreak="0">
     <w:nsid w:val="FFFFFF7C"/>
     <w:multiLevelType w:val="singleLevel"/>
-    <w:tmpl w:val="9D1EF4AE"/>
+    <w:tmpl w:val="A3C2CCD6"/>
     <w:lvl w:ilvl="0">
       <w:start w:val="1"/>
       <w:numFmt w:val="decimal"/>
@@ -423,7 +433,7 @@
   <w:abstractNum w:abstractNumId="1" w15:restartNumberingAfterBreak="0">
     <w:nsid w:val="FFFFFF7D"/>
     <w:multiLevelType w:val="singleLevel"/>
-    <w:tmpl w:val="5FD6EB16"/>
+    <w:tmpl w:val="ACA850D6"/>
     <w:lvl w:ilvl="0">
       <w:start w:val="1"/>
       <w:numFmt w:val="decimal"/>
@@ -440,7 +450,7 @@
   <w:abstractNum w:abstractNumId="2" w15:restartNumberingAfterBreak="0">
     <w:nsid w:val="FFFFFF7E"/>
     <w:multiLevelType w:val="singleLevel"/>
-    <w:tmpl w:val="42B69B5C"/>
+    <w:tmpl w:val="9394050A"/>
     <w:lvl w:ilvl="0">
       <w:start w:val="1"/>
       <w:numFmt w:val="decimal"/>
@@ -457,7 +467,7 @@
   <w:abstractNum w:abstractNumId="3" w15:restartNumberingAfterBreak="0">
     <w:nsid w:val="FFFFFF7F"/>
     <w:multiLevelType w:val="singleLevel"/>
-    <w:tmpl w:val="B562ED10"/>
+    <w:tmpl w:val="8DF204AE"/>
     <w:lvl w:ilvl="0">
       <w:start w:val="1"/>
       <w:numFmt w:val="decimal"/>
@@ -474,7 +484,7 @@
   <w:abstractNum w:abstractNumId="4" w15:restartNumberingAfterBreak="0">
     <w:nsid w:val="FFFFFF80"/>
     <w:multiLevelType w:val="singleLevel"/>
-    <w:tmpl w:val="E9DAE4A2"/>
+    <w:tmpl w:val="EDB626B6"/>
     <w:lvl w:ilvl="0">
       <w:start w:val="1"/>
       <w:numFmt w:val="bullet"/>
@@ -494,7 +504,7 @@
   <w:abstractNum w:abstractNumId="5" w15:restartNumberingAfterBreak="0">
     <w:nsid w:val="FFFFFF81"/>
     <w:multiLevelType w:val="singleLevel"/>
-    <w:tmpl w:val="9A3C64E4"/>
+    <w:tmpl w:val="9C80746E"/>
     <w:lvl w:ilvl="0">
       <w:start w:val="1"/>
       <w:numFmt w:val="bullet"/>
@@ -514,7 +524,7 @@
   <w:abstractNum w:abstractNumId="6" w15:restartNumberingAfterBreak="0">
     <w:nsid w:val="FFFFFF82"/>
     <w:multiLevelType w:val="singleLevel"/>
-    <w:tmpl w:val="0A16370A"/>
+    <w:tmpl w:val="441A2F00"/>
     <w:lvl w:ilvl="0">
       <w:start w:val="1"/>
       <w:numFmt w:val="bullet"/>
@@ -534,7 +544,7 @@
   <w:abstractNum w:abstractNumId="7" w15:restartNumberingAfterBreak="0">
     <w:nsid w:val="FFFFFF83"/>
     <w:multiLevelType w:val="singleLevel"/>
-    <w:tmpl w:val="E766F7A6"/>
+    <w:tmpl w:val="88209878"/>
     <w:lvl w:ilvl="0">
       <w:start w:val="1"/>
       <w:numFmt w:val="bullet"/>
@@ -554,7 +564,7 @@
   <w:abstractNum w:abstractNumId="8" w15:restartNumberingAfterBreak="0">
     <w:nsid w:val="FFFFFF88"/>
     <w:multiLevelType w:val="singleLevel"/>
-    <w:tmpl w:val="1106943A"/>
+    <w:tmpl w:val="CB46F3C2"/>
     <w:lvl w:ilvl="0">
       <w:start w:val="1"/>
       <w:numFmt w:val="decimal"/>
@@ -571,7 +581,7 @@
   <w:abstractNum w:abstractNumId="9" w15:restartNumberingAfterBreak="0">
     <w:nsid w:val="FFFFFF89"/>
     <w:multiLevelType w:val="singleLevel"/>
-    <w:tmpl w:val="3280C298"/>
+    <w:tmpl w:val="9FF04790"/>
     <w:lvl w:ilvl="0">
       <w:start w:val="1"/>
       <w:numFmt w:val="bullet"/>
@@ -1052,12 +1062,11 @@
     <w:semiHidden/>
     <w:unhideWhenUsed/>
     <w:qFormat/>
-    <w:rsid w:val="0098346C"/>
+    <w:rsid w:val="00E8211A"/>
     <w:pPr>
       <w:keepNext/>
       <w:keepLines/>
       <w:spacing w:before="40"/>
-      <w:jc w:val="center"/>
       <w:outlineLvl w:val="1"/>
     </w:pPr>
     <w:rPr>
@@ -1067,6 +1076,26 @@
       <w:color w:val="000000" w:themeColor="text1"/>
       <w:sz w:val="24"/>
       <w:szCs w:val="26"/>
+    </w:rPr>
+  </w:style>
+  <w:style w:type="paragraph" w:styleId="Heading3">
+    <w:name w:val="heading 3"/>
+    <w:basedOn w:val="Normal"/>
+    <w:next w:val="Normal"/>
+    <w:link w:val="Heading3Char"/>
+    <w:uiPriority w:val="9"/>
+    <w:unhideWhenUsed/>
+    <w:qFormat/>
+    <w:rsid w:val="00E8211A"/>
+    <w:pPr>
+      <w:keepNext/>
+      <w:keepLines/>
+      <w:spacing w:before="40"/>
+      <w:outlineLvl w:val="2"/>
+    </w:pPr>
+    <w:rPr>
+      <w:rFonts w:eastAsiaTheme="majorEastAsia" w:cstheme="majorBidi"/>
+      <w:b/>
     </w:rPr>
   </w:style>
   <w:style w:type="character" w:default="1" w:styleId="DefaultParagraphFont">
@@ -1115,7 +1144,7 @@
     <w:link w:val="Heading2"/>
     <w:uiPriority w:val="9"/>
     <w:semiHidden/>
-    <w:rsid w:val="0098346C"/>
+    <w:rsid w:val="00E8211A"/>
     <w:rPr>
       <w:rFonts w:ascii="Arial" w:eastAsiaTheme="majorEastAsia" w:hAnsi="Arial" w:cstheme="majorBidi"/>
       <w:b/>
@@ -1299,6 +1328,18 @@
     <w:semiHidden/>
     <w:unhideWhenUsed/>
     <w:rsid w:val="00B97D36"/>
+  </w:style>
+  <w:style w:type="character" w:customStyle="1" w:styleId="Heading3Char">
+    <w:name w:val="Heading 3 Char"/>
+    <w:basedOn w:val="DefaultParagraphFont"/>
+    <w:link w:val="Heading3"/>
+    <w:uiPriority w:val="9"/>
+    <w:rsid w:val="00E8211A"/>
+    <w:rPr>
+      <w:rFonts w:ascii="Arial" w:eastAsiaTheme="majorEastAsia" w:hAnsi="Arial" w:cstheme="majorBidi"/>
+      <w:b/>
+      <w:sz w:val="22"/>
+    </w:rPr>
   </w:style>
 </w:styles>
 </file>

</xml_diff>

<commit_message>
Tweaks to word template doc
</commit_message>
<xml_diff>
--- a/inst/rmarkdown/templates/qsc_docx/resources/qsc_docx.docx
+++ b/inst/rmarkdown/templates/qsc_docx/resources/qsc_docx.docx
@@ -416,7 +416,7 @@
   <w:abstractNum w:abstractNumId="0" w15:restartNumberingAfterBreak="0">
     <w:nsid w:val="FFFFFF7C"/>
     <w:multiLevelType w:val="singleLevel"/>
-    <w:tmpl w:val="A3C2CCD6"/>
+    <w:tmpl w:val="A18CE72C"/>
     <w:lvl w:ilvl="0">
       <w:start w:val="1"/>
       <w:numFmt w:val="decimal"/>
@@ -433,7 +433,7 @@
   <w:abstractNum w:abstractNumId="1" w15:restartNumberingAfterBreak="0">
     <w:nsid w:val="FFFFFF7D"/>
     <w:multiLevelType w:val="singleLevel"/>
-    <w:tmpl w:val="ACA850D6"/>
+    <w:tmpl w:val="FE6E5ECC"/>
     <w:lvl w:ilvl="0">
       <w:start w:val="1"/>
       <w:numFmt w:val="decimal"/>
@@ -450,7 +450,7 @@
   <w:abstractNum w:abstractNumId="2" w15:restartNumberingAfterBreak="0">
     <w:nsid w:val="FFFFFF7E"/>
     <w:multiLevelType w:val="singleLevel"/>
-    <w:tmpl w:val="9394050A"/>
+    <w:tmpl w:val="2728ABDC"/>
     <w:lvl w:ilvl="0">
       <w:start w:val="1"/>
       <w:numFmt w:val="decimal"/>
@@ -467,7 +467,7 @@
   <w:abstractNum w:abstractNumId="3" w15:restartNumberingAfterBreak="0">
     <w:nsid w:val="FFFFFF7F"/>
     <w:multiLevelType w:val="singleLevel"/>
-    <w:tmpl w:val="8DF204AE"/>
+    <w:tmpl w:val="A2CE2A26"/>
     <w:lvl w:ilvl="0">
       <w:start w:val="1"/>
       <w:numFmt w:val="decimal"/>
@@ -484,7 +484,7 @@
   <w:abstractNum w:abstractNumId="4" w15:restartNumberingAfterBreak="0">
     <w:nsid w:val="FFFFFF80"/>
     <w:multiLevelType w:val="singleLevel"/>
-    <w:tmpl w:val="EDB626B6"/>
+    <w:tmpl w:val="BF965796"/>
     <w:lvl w:ilvl="0">
       <w:start w:val="1"/>
       <w:numFmt w:val="bullet"/>
@@ -504,7 +504,7 @@
   <w:abstractNum w:abstractNumId="5" w15:restartNumberingAfterBreak="0">
     <w:nsid w:val="FFFFFF81"/>
     <w:multiLevelType w:val="singleLevel"/>
-    <w:tmpl w:val="9C80746E"/>
+    <w:tmpl w:val="929C17EA"/>
     <w:lvl w:ilvl="0">
       <w:start w:val="1"/>
       <w:numFmt w:val="bullet"/>
@@ -524,7 +524,7 @@
   <w:abstractNum w:abstractNumId="6" w15:restartNumberingAfterBreak="0">
     <w:nsid w:val="FFFFFF82"/>
     <w:multiLevelType w:val="singleLevel"/>
-    <w:tmpl w:val="441A2F00"/>
+    <w:tmpl w:val="D2D61544"/>
     <w:lvl w:ilvl="0">
       <w:start w:val="1"/>
       <w:numFmt w:val="bullet"/>
@@ -544,7 +544,7 @@
   <w:abstractNum w:abstractNumId="7" w15:restartNumberingAfterBreak="0">
     <w:nsid w:val="FFFFFF83"/>
     <w:multiLevelType w:val="singleLevel"/>
-    <w:tmpl w:val="88209878"/>
+    <w:tmpl w:val="2478778A"/>
     <w:lvl w:ilvl="0">
       <w:start w:val="1"/>
       <w:numFmt w:val="bullet"/>
@@ -564,7 +564,7 @@
   <w:abstractNum w:abstractNumId="8" w15:restartNumberingAfterBreak="0">
     <w:nsid w:val="FFFFFF88"/>
     <w:multiLevelType w:val="singleLevel"/>
-    <w:tmpl w:val="CB46F3C2"/>
+    <w:tmpl w:val="581C9098"/>
     <w:lvl w:ilvl="0">
       <w:start w:val="1"/>
       <w:numFmt w:val="decimal"/>
@@ -581,7 +581,7 @@
   <w:abstractNum w:abstractNumId="9" w15:restartNumberingAfterBreak="0">
     <w:nsid w:val="FFFFFF89"/>
     <w:multiLevelType w:val="singleLevel"/>
-    <w:tmpl w:val="9FF04790"/>
+    <w:tmpl w:val="8418F24A"/>
     <w:lvl w:ilvl="0">
       <w:start w:val="1"/>
       <w:numFmt w:val="bullet"/>
@@ -1025,7 +1025,10 @@
   <w:style w:type="paragraph" w:default="1" w:styleId="Normal">
     <w:name w:val="Normal"/>
     <w:qFormat/>
-    <w:rsid w:val="00E23021"/>
+    <w:rsid w:val="004C24F2"/>
+    <w:pPr>
+      <w:jc w:val="both"/>
+    </w:pPr>
     <w:rPr>
       <w:rFonts w:ascii="Arial" w:hAnsi="Arial"/>
       <w:sz w:val="22"/>
@@ -1038,11 +1041,11 @@
     <w:link w:val="Heading1Char"/>
     <w:uiPriority w:val="9"/>
     <w:qFormat/>
-    <w:rsid w:val="00E23021"/>
+    <w:rsid w:val="004C2F38"/>
     <w:pPr>
       <w:keepNext/>
       <w:keepLines/>
-      <w:spacing w:before="240"/>
+      <w:spacing w:before="240" w:after="240"/>
       <w:outlineLvl w:val="0"/>
     </w:pPr>
     <w:rPr>
@@ -1062,11 +1065,11 @@
     <w:semiHidden/>
     <w:unhideWhenUsed/>
     <w:qFormat/>
-    <w:rsid w:val="00E8211A"/>
+    <w:rsid w:val="004C2F38"/>
     <w:pPr>
       <w:keepNext/>
       <w:keepLines/>
-      <w:spacing w:before="40"/>
+      <w:spacing w:before="240" w:after="240"/>
       <w:outlineLvl w:val="1"/>
     </w:pPr>
     <w:rPr>
@@ -1086,11 +1089,11 @@
     <w:uiPriority w:val="9"/>
     <w:unhideWhenUsed/>
     <w:qFormat/>
-    <w:rsid w:val="00E8211A"/>
+    <w:rsid w:val="004C2F38"/>
     <w:pPr>
       <w:keepNext/>
       <w:keepLines/>
-      <w:spacing w:before="40"/>
+      <w:spacing w:before="120" w:after="120"/>
       <w:outlineLvl w:val="2"/>
     </w:pPr>
     <w:rPr>
@@ -1130,7 +1133,7 @@
     <w:basedOn w:val="DefaultParagraphFont"/>
     <w:link w:val="Heading1"/>
     <w:uiPriority w:val="9"/>
-    <w:rsid w:val="00E23021"/>
+    <w:rsid w:val="004C2F38"/>
     <w:rPr>
       <w:rFonts w:ascii="Arial" w:eastAsiaTheme="majorEastAsia" w:hAnsi="Arial" w:cstheme="majorBidi"/>
       <w:b/>
@@ -1144,7 +1147,7 @@
     <w:link w:val="Heading2"/>
     <w:uiPriority w:val="9"/>
     <w:semiHidden/>
-    <w:rsid w:val="00E8211A"/>
+    <w:rsid w:val="004C2F38"/>
     <w:rPr>
       <w:rFonts w:ascii="Arial" w:eastAsiaTheme="majorEastAsia" w:hAnsi="Arial" w:cstheme="majorBidi"/>
       <w:b/>
@@ -1194,9 +1197,6 @@
     <w:basedOn w:val="Normal"/>
     <w:qFormat/>
     <w:rsid w:val="00575994"/>
-    <w:pPr>
-      <w:jc w:val="both"/>
-    </w:pPr>
     <w:rPr>
       <w:iCs/>
       <w:sz w:val="16"/>
@@ -1334,7 +1334,7 @@
     <w:basedOn w:val="DefaultParagraphFont"/>
     <w:link w:val="Heading3"/>
     <w:uiPriority w:val="9"/>
-    <w:rsid w:val="00E8211A"/>
+    <w:rsid w:val="004C2F38"/>
     <w:rPr>
       <w:rFonts w:ascii="Arial" w:eastAsiaTheme="majorEastAsia" w:hAnsi="Arial" w:cstheme="majorBidi"/>
       <w:b/>

</xml_diff>